<commit_message>
Fix: Audit corrections - Table/Figure caption consistency
</commit_message>
<xml_diff>
--- a/Submission_Package/Manuscript_Nature_Article_FINAL_v3.docx
+++ b/Submission_Package/Manuscript_Nature_Article_FINAL_v3.docx
@@ -491,7 +491,7 @@
     </w:p>
     <w:p>
       <w:r>
-        <w:t>Gene Ontology enrichment revealed three dominant functional clusters: (1) Type I Interferon Response (GO:0034340; ISG15, MX1, STAT1, OAS1, IFI35, IFITM3); (2) Neutrophil Degranulation (GO:0043312; S100A8, S100A9, S100A12, LYZ, CTSD); (3) MHC Class II Antigen Presentation (GO:0019886; HLA-DRA, HLA-DRB5, HLA-DPA1). The top 20 core primed genes are shown in Table 2.</w:t>
+        <w:t>Gene Ontology enrichment revealed three dominant functional clusters: (1) Type I Interferon Response (GO:0034340; ISG15, MX1, STAT1, OAS1, IFI35, IFITM3); (2) Neutrophil Degranulation (GO:0043312; S100A8, S100A9, S100A12, LYZ, CTSD); (3) MHC Class II Antigen Presentation (GO:0019886; HLA-DRA, HLA-DRB5, HLA-DPA1). The top 10 core primed genes are shown in Table 2.</w:t>
       </w:r>
     </w:p>
     <w:p>
@@ -1041,7 +1041,7 @@
           <w:i/>
           <w:sz w:val="20"/>
         </w:rPr>
-        <w:t>Figure 2. Core Epigenetic Signature. (a) Venn diagram showing 617 shared genes. (b) Heatmap of Log2FC for top 50 core genes.</w:t>
+        <w:t>Figure 2. Core Epigenetic Signature. (a) Venn diagram showing 617 shared genes. (b) Heatmap of Log2FC for top 50 core genes. (c) VEGFA expression by disease.</w:t>
       </w:r>
     </w:p>
     <w:p>

</xml_diff>